<commit_message>
25 - Spring Test Assignment - 1 JAVA - Final Done Updated The Document with correct zip attached
</commit_message>
<xml_diff>
--- a/25 - Spring Test Assignment - 1 JAVA/Assignment ID-14_SpringTest_Assignment1_420652_AMITABHA_DAS.docx
+++ b/25 - Spring Test Assignment - 1 JAVA/Assignment ID-14_SpringTest_Assignment1_420652_AMITABHA_DAS.docx
@@ -60,10 +60,10 @@
             <v:path o:extrusionok="f" gradientshapeok="t" o:connecttype="rect"/>
             <o:lock v:ext="edit" aspectratio="t"/>
           </v:shapetype>
-          <v:shape id="_x0000_i1026" type="#_x0000_t75" style="width:102.55pt;height:40.75pt" o:ole="">
+          <v:shape id="_x0000_i1027" type="#_x0000_t75" style="width:102.55pt;height:40.75pt" o:ole="">
             <v:imagedata r:id="rId5" o:title=""/>
           </v:shape>
-          <o:OLEObject Type="Embed" ProgID="Package" ShapeID="_x0000_i1026" DrawAspect="Content" ObjectID="_1604519660" r:id="rId6"/>
+          <o:OLEObject Type="Embed" ProgID="Package" ShapeID="_x0000_i1027" DrawAspect="Content" ObjectID="_1604520221" r:id="rId6"/>
         </w:object>
       </w:r>
     </w:p>
@@ -532,10 +532,10 @@
           <w:sz w:val="28"/>
         </w:rPr>
         <w:object w:dxaOrig="6645" w:dyaOrig="810">
-          <v:shape id="_x0000_i1027" type="#_x0000_t75" style="width:332.15pt;height:40.75pt" o:ole="">
+          <v:shape id="_x0000_i1025" type="#_x0000_t75" style="width:332.15pt;height:40.75pt" o:ole="">
             <v:imagedata r:id="rId7" o:title=""/>
           </v:shape>
-          <o:OLEObject Type="Embed" ProgID="Package" ShapeID="_x0000_i1027" DrawAspect="Content" ObjectID="_1604519661" r:id="rId8"/>
+          <o:OLEObject Type="Embed" ProgID="Package" ShapeID="_x0000_i1025" DrawAspect="Content" ObjectID="_1604520222" r:id="rId8"/>
         </w:object>
       </w:r>
     </w:p>
@@ -588,10 +588,10 @@
       </w:pPr>
       <w:r>
         <w:object w:dxaOrig="3796" w:dyaOrig="811">
-          <v:shape id="_x0000_i1025" type="#_x0000_t75" style="width:189.5pt;height:40.75pt" o:ole="">
+          <v:shape id="_x0000_i1026" type="#_x0000_t75" style="width:189.5pt;height:40.75pt" o:ole="">
             <v:imagedata r:id="rId9" o:title=""/>
           </v:shape>
-          <o:OLEObject Type="Embed" ProgID="Package" ShapeID="_x0000_i1025" DrawAspect="Content" ObjectID="_1604519662" r:id="rId10"/>
+          <o:OLEObject Type="Embed" ProgID="Package" ShapeID="_x0000_i1026" DrawAspect="Content" ObjectID="_1604520223" r:id="rId10"/>
         </w:object>
       </w:r>
       <w:r>

</xml_diff>